<commit_message>
Mark aan reflectie toegevoegd
</commit_message>
<xml_diff>
--- a/Reflectierapport.docx
+++ b/Reflectierapport.docx
@@ -23,7 +23,7 @@
       <w:sdtContent>
         <w:p>
           <w:pPr>
-            <w:pStyle w:val="Geenafstand"/>
+            <w:pStyle w:val="NoSpacing"/>
             <w:spacing w:before="1540" w:after="240"/>
             <w:jc w:val="center"/>
             <w:rPr>
@@ -116,7 +116,7 @@
           <w:sdtContent>
             <w:p>
               <w:pPr>
-                <w:pStyle w:val="Geenafstand"/>
+                <w:pStyle w:val="NoSpacing"/>
                 <w:pBdr>
                   <w:top w:val="single" w:sz="6" w:space="6" w:color="5B9BD5" w:themeColor="accent1"/>
                   <w:bottom w:val="single" w:sz="6" w:space="6" w:color="5B9BD5" w:themeColor="accent1"/>
@@ -164,7 +164,7 @@
           <w:sdtContent>
             <w:p>
               <w:pPr>
-                <w:pStyle w:val="Geenafstand"/>
+                <w:pStyle w:val="NoSpacing"/>
                 <w:jc w:val="center"/>
                 <w:rPr>
                   <w:color w:val="5B9BD5" w:themeColor="accent1"/>
@@ -185,7 +185,7 @@
         </w:sdt>
         <w:p>
           <w:pPr>
-            <w:pStyle w:val="Geenafstand"/>
+            <w:pStyle w:val="NoSpacing"/>
             <w:spacing w:before="480"/>
             <w:jc w:val="center"/>
             <w:rPr>
@@ -279,7 +279,7 @@
                                 <w:sdtContent>
                                   <w:p>
                                     <w:pPr>
-                                      <w:pStyle w:val="Geenafstand"/>
+                                      <w:pStyle w:val="NoSpacing"/>
                                       <w:spacing w:after="40"/>
                                       <w:jc w:val="center"/>
                                       <w:rPr>
@@ -303,7 +303,7 @@
                               </w:sdt>
                               <w:p>
                                 <w:pPr>
-                                  <w:pStyle w:val="Geenafstand"/>
+                                  <w:pStyle w:val="NoSpacing"/>
                                   <w:jc w:val="center"/>
                                   <w:rPr>
                                     <w:color w:val="5B9BD5" w:themeColor="accent1"/>
@@ -335,7 +335,7 @@
                               </w:p>
                               <w:p>
                                 <w:pPr>
-                                  <w:pStyle w:val="Geenafstand"/>
+                                  <w:pStyle w:val="NoSpacing"/>
                                   <w:jc w:val="center"/>
                                   <w:rPr>
                                     <w:color w:val="5B9BD5" w:themeColor="accent1"/>
@@ -358,21 +358,7 @@
                                       <w:rPr>
                                         <w:color w:val="5B9BD5" w:themeColor="accent1"/>
                                       </w:rPr>
-                                      <w:t xml:space="preserve">Arjan Elsinga, Kevin Haitsma, Ronald Elzen, Jelle </w:t>
-                                    </w:r>
-                                    <w:proofErr w:type="spellStart"/>
-                                    <w:r>
-                                      <w:rPr>
-                                        <w:color w:val="5B9BD5" w:themeColor="accent1"/>
-                                      </w:rPr>
-                                      <w:t>Sikkes</w:t>
-                                    </w:r>
-                                    <w:proofErr w:type="spellEnd"/>
-                                    <w:r>
-                                      <w:rPr>
-                                        <w:color w:val="5B9BD5" w:themeColor="accent1"/>
-                                      </w:rPr>
-                                      <w:t>, Mark Nijboer</w:t>
+                                      <w:t>Arjan Elsinga, Kevin Haitsma, Ronald Elzen, Jelle Sikkes, Mark Nijboer</w:t>
                                     </w:r>
                                   </w:sdtContent>
                                 </w:sdt>
@@ -630,7 +616,7 @@
       <w:sdtContent>
         <w:p>
           <w:pPr>
-            <w:pStyle w:val="Kopvaninhoudsopgave"/>
+            <w:pStyle w:val="TOCHeading"/>
           </w:pPr>
           <w:r>
             <w:t>Inhoud</w:t>
@@ -638,7 +624,7 @@
         </w:p>
         <w:p>
           <w:pPr>
-            <w:pStyle w:val="Inhopg1"/>
+            <w:pStyle w:val="TOC1"/>
             <w:tabs>
               <w:tab w:val="right" w:leader="dot" w:pos="9062"/>
             </w:tabs>
@@ -717,7 +703,7 @@
         </w:p>
         <w:p>
           <w:pPr>
-            <w:pStyle w:val="Inhopg1"/>
+            <w:pStyle w:val="TOC1"/>
             <w:tabs>
               <w:tab w:val="right" w:leader="dot" w:pos="9062"/>
             </w:tabs>
@@ -787,7 +773,7 @@
         </w:p>
         <w:p>
           <w:pPr>
-            <w:pStyle w:val="Inhopg1"/>
+            <w:pStyle w:val="TOC1"/>
             <w:tabs>
               <w:tab w:val="right" w:leader="dot" w:pos="9062"/>
             </w:tabs>
@@ -857,7 +843,7 @@
         </w:p>
         <w:p>
           <w:pPr>
-            <w:pStyle w:val="Inhopg1"/>
+            <w:pStyle w:val="TOC1"/>
             <w:tabs>
               <w:tab w:val="right" w:leader="dot" w:pos="9062"/>
             </w:tabs>
@@ -927,7 +913,7 @@
         </w:p>
         <w:p>
           <w:pPr>
-            <w:pStyle w:val="Inhopg1"/>
+            <w:pStyle w:val="TOC1"/>
             <w:tabs>
               <w:tab w:val="right" w:leader="dot" w:pos="9062"/>
             </w:tabs>
@@ -997,7 +983,7 @@
         </w:p>
         <w:p>
           <w:pPr>
-            <w:pStyle w:val="Inhopg1"/>
+            <w:pStyle w:val="TOC1"/>
             <w:tabs>
               <w:tab w:val="right" w:leader="dot" w:pos="9062"/>
             </w:tabs>
@@ -1084,7 +1070,7 @@
     </w:p>
     <w:p>
       <w:pPr>
-        <w:pStyle w:val="Kop1"/>
+        <w:pStyle w:val="Heading1"/>
         <w:rPr>
           <w:rFonts w:eastAsiaTheme="minorHAnsi"/>
         </w:rPr>
@@ -1112,7 +1098,7 @@
     </w:p>
     <w:p>
       <w:pPr>
-        <w:pStyle w:val="Lijstalinea"/>
+        <w:pStyle w:val="ListParagraph"/>
         <w:numPr>
           <w:ilvl w:val="0"/>
           <w:numId w:val="1"/>
@@ -1125,17 +1111,12 @@
         </w:rPr>
       </w:pPr>
       <w:r>
-        <w:t xml:space="preserve">Abstracte Superklasse </w:t>
-      </w:r>
-      <w:proofErr w:type="spellStart"/>
-      <w:r>
-        <w:t>Animal</w:t>
-      </w:r>
-      <w:proofErr w:type="spellEnd"/>
-    </w:p>
-    <w:p>
-      <w:pPr>
-        <w:pStyle w:val="Lijstalinea"/>
+        <w:t>Abstracte Superklasse Animal</w:t>
+      </w:r>
+    </w:p>
+    <w:p>
+      <w:pPr>
+        <w:pStyle w:val="ListParagraph"/>
         <w:numPr>
           <w:ilvl w:val="0"/>
           <w:numId w:val="1"/>
@@ -1153,7 +1134,7 @@
     </w:p>
     <w:p>
       <w:pPr>
-        <w:pStyle w:val="Lijstalinea"/>
+        <w:pStyle w:val="ListParagraph"/>
         <w:numPr>
           <w:ilvl w:val="0"/>
           <w:numId w:val="1"/>
@@ -1171,7 +1152,7 @@
     </w:p>
     <w:p>
       <w:pPr>
-        <w:pStyle w:val="Lijstalinea"/>
+        <w:pStyle w:val="ListParagraph"/>
         <w:numPr>
           <w:ilvl w:val="0"/>
           <w:numId w:val="1"/>
@@ -1189,7 +1170,7 @@
     </w:p>
     <w:p>
       <w:pPr>
-        <w:pStyle w:val="Lijstalinea"/>
+        <w:pStyle w:val="ListParagraph"/>
         <w:numPr>
           <w:ilvl w:val="0"/>
           <w:numId w:val="1"/>
@@ -1212,7 +1193,7 @@
     </w:p>
     <w:p>
       <w:pPr>
-        <w:pStyle w:val="Lijstalinea"/>
+        <w:pStyle w:val="ListParagraph"/>
         <w:numPr>
           <w:ilvl w:val="0"/>
           <w:numId w:val="1"/>
@@ -1224,7 +1205,7 @@
     </w:p>
     <w:p>
       <w:pPr>
-        <w:pStyle w:val="Lijstalinea"/>
+        <w:pStyle w:val="ListParagraph"/>
         <w:numPr>
           <w:ilvl w:val="0"/>
           <w:numId w:val="1"/>
@@ -1233,12 +1214,10 @@
       <w:r>
         <w:t>Voedsel</w:t>
       </w:r>
-      <w:bookmarkStart w:id="1" w:name="_GoBack"/>
-      <w:bookmarkEnd w:id="1"/>
-    </w:p>
-    <w:p>
-      <w:pPr>
-        <w:pStyle w:val="Lijstalinea"/>
+    </w:p>
+    <w:p>
+      <w:pPr>
+        <w:pStyle w:val="ListParagraph"/>
         <w:numPr>
           <w:ilvl w:val="0"/>
           <w:numId w:val="1"/>
@@ -1250,7 +1229,7 @@
     </w:p>
     <w:p>
       <w:pPr>
-        <w:pStyle w:val="Lijstalinea"/>
+        <w:pStyle w:val="ListParagraph"/>
         <w:numPr>
           <w:ilvl w:val="0"/>
           <w:numId w:val="1"/>
@@ -1273,7 +1252,7 @@
     </w:p>
     <w:p>
       <w:pPr>
-        <w:pStyle w:val="Lijstalinea"/>
+        <w:pStyle w:val="ListParagraph"/>
         <w:numPr>
           <w:ilvl w:val="0"/>
           <w:numId w:val="1"/>
@@ -1285,19 +1264,14 @@
     </w:p>
     <w:p>
       <w:pPr>
-        <w:pStyle w:val="Lijstalinea"/>
+        <w:pStyle w:val="ListParagraph"/>
         <w:numPr>
           <w:ilvl w:val="0"/>
           <w:numId w:val="1"/>
         </w:numPr>
       </w:pPr>
-      <w:proofErr w:type="spellStart"/>
-      <w:r>
-        <w:t>Graph</w:t>
-      </w:r>
-      <w:proofErr w:type="spellEnd"/>
-      <w:r>
-        <w:t xml:space="preserve"> V</w:t>
+      <w:r>
+        <w:t>Graph V</w:t>
       </w:r>
       <w:r>
         <w:t>iews</w:t>
@@ -1305,7 +1279,7 @@
     </w:p>
     <w:p>
       <w:pPr>
-        <w:pStyle w:val="Lijstalinea"/>
+        <w:pStyle w:val="ListParagraph"/>
         <w:numPr>
           <w:ilvl w:val="0"/>
           <w:numId w:val="1"/>
@@ -1317,7 +1291,7 @@
     </w:p>
     <w:p>
       <w:pPr>
-        <w:pStyle w:val="Lijstalinea"/>
+        <w:pStyle w:val="ListParagraph"/>
         <w:numPr>
           <w:ilvl w:val="0"/>
           <w:numId w:val="1"/>
@@ -1334,7 +1308,7 @@
     </w:p>
     <w:p>
       <w:pPr>
-        <w:pStyle w:val="Lijstalinea"/>
+        <w:pStyle w:val="ListParagraph"/>
         <w:numPr>
           <w:ilvl w:val="0"/>
           <w:numId w:val="1"/>
@@ -1346,7 +1320,7 @@
     </w:p>
     <w:p>
       <w:pPr>
-        <w:pStyle w:val="Lijstalinea"/>
+        <w:pStyle w:val="ListParagraph"/>
         <w:numPr>
           <w:ilvl w:val="0"/>
           <w:numId w:val="1"/>
@@ -1358,7 +1332,7 @@
     </w:p>
     <w:p>
       <w:pPr>
-        <w:pStyle w:val="Lijstalinea"/>
+        <w:pStyle w:val="ListParagraph"/>
         <w:numPr>
           <w:ilvl w:val="0"/>
           <w:numId w:val="1"/>
@@ -1370,20 +1344,12 @@
     </w:p>
     <w:p>
       <w:r>
-        <w:t xml:space="preserve">Jelle </w:t>
-      </w:r>
-      <w:proofErr w:type="spellStart"/>
-      <w:r>
-        <w:t>Sikkes</w:t>
-      </w:r>
-      <w:proofErr w:type="spellEnd"/>
-      <w:r>
-        <w:t xml:space="preserve"> </w:t>
-      </w:r>
-    </w:p>
-    <w:p>
-      <w:pPr>
-        <w:pStyle w:val="Lijstalinea"/>
+        <w:t xml:space="preserve">Jelle Sikkes </w:t>
+      </w:r>
+    </w:p>
+    <w:p>
+      <w:pPr>
+        <w:pStyle w:val="ListParagraph"/>
         <w:numPr>
           <w:ilvl w:val="0"/>
           <w:numId w:val="1"/>
@@ -1401,7 +1367,7 @@
     </w:p>
     <w:p>
       <w:pPr>
-        <w:pStyle w:val="Lijstalinea"/>
+        <w:pStyle w:val="ListParagraph"/>
         <w:numPr>
           <w:ilvl w:val="0"/>
           <w:numId w:val="1"/>
@@ -1419,7 +1385,7 @@
     </w:p>
     <w:p>
       <w:pPr>
-        <w:pStyle w:val="Lijstalinea"/>
+        <w:pStyle w:val="ListParagraph"/>
         <w:numPr>
           <w:ilvl w:val="0"/>
           <w:numId w:val="1"/>
@@ -1440,9 +1406,9 @@
     </w:p>
     <w:p>
       <w:pPr>
-        <w:pStyle w:val="Kop1"/>
-      </w:pPr>
-      <w:bookmarkStart w:id="2" w:name="_Toc410812352"/>
+        <w:pStyle w:val="Heading1"/>
+      </w:pPr>
+      <w:bookmarkStart w:id="1" w:name="_Toc410812352"/>
       <w:r>
         <w:lastRenderedPageBreak/>
         <w:t>2.0 Reflectie</w:t>
@@ -1456,7 +1422,7 @@
     <w:p/>
     <w:p>
       <w:pPr>
-        <w:pStyle w:val="Kop2"/>
+        <w:pStyle w:val="Heading2"/>
       </w:pPr>
       <w:r>
         <w:t xml:space="preserve">2.1 </w:t>
@@ -1464,42 +1430,18 @@
       <w:r>
         <w:t>Ronald Elzen</w:t>
       </w:r>
-      <w:bookmarkEnd w:id="2"/>
-    </w:p>
-    <w:p>
-      <w:r>
-        <w:t xml:space="preserve">In dit project heb ik kennis gemaakt met </w:t>
-      </w:r>
-      <w:proofErr w:type="spellStart"/>
-      <w:r>
-        <w:t>Eclipse</w:t>
-      </w:r>
-      <w:proofErr w:type="spellEnd"/>
-      <w:r>
-        <w:t xml:space="preserve">. </w:t>
-      </w:r>
-      <w:r>
-        <w:t xml:space="preserve">Dit was wel even wennen, maar werkt naar mijn mening beter dan </w:t>
-      </w:r>
-      <w:proofErr w:type="spellStart"/>
-      <w:r>
-        <w:t>BlueJ</w:t>
-      </w:r>
-      <w:proofErr w:type="spellEnd"/>
-      <w:r>
-        <w:t>. Ook heb ik veel geleerd over het maken van een GUI.</w:t>
+      <w:bookmarkEnd w:id="1"/>
+    </w:p>
+    <w:p>
+      <w:r>
+        <w:t xml:space="preserve">In dit project heb ik kennis gemaakt met Eclipse. </w:t>
+      </w:r>
+      <w:r>
+        <w:t>Dit was wel even wennen, maar werkt naar mijn mening beter dan BlueJ. Ook heb ik veel geleerd over het maken van een GUI.</w:t>
       </w:r>
       <w:r>
         <w:br/>
-        <w:t xml:space="preserve">Het project vossen en konijnen vond ik leuker dan de kantinesimulatie. Mede omdat dit meer voelde als echte applicatie, en we gewerkt hebben met </w:t>
-      </w:r>
-      <w:proofErr w:type="spellStart"/>
-      <w:r>
-        <w:t>Eclipse</w:t>
-      </w:r>
-      <w:proofErr w:type="spellEnd"/>
-      <w:r>
-        <w:t xml:space="preserve">. Verder vond ik het leuk in het project dat we zelf verzonnen nuttige uitbreidingen mochten toevoegen. </w:t>
+        <w:t xml:space="preserve">Het project vossen en konijnen vond ik leuker dan de kantinesimulatie. Mede omdat dit meer voelde als echte applicatie, en we gewerkt hebben met Eclipse. Verder vond ik het leuk in het project dat we zelf verzonnen nuttige uitbreidingen mochten toevoegen. </w:t>
       </w:r>
       <w:r>
         <w:br/>
@@ -1517,76 +1459,63 @@
     <w:p/>
     <w:p>
       <w:pPr>
-        <w:pStyle w:val="Kop2"/>
-      </w:pPr>
-      <w:bookmarkStart w:id="3" w:name="_Toc410812353"/>
+        <w:pStyle w:val="Heading2"/>
+      </w:pPr>
+      <w:bookmarkStart w:id="2" w:name="_Toc410812353"/>
       <w:r>
         <w:t xml:space="preserve">2.2 </w:t>
       </w:r>
       <w:r>
         <w:t>Kevin Haitsma</w:t>
       </w:r>
+      <w:bookmarkEnd w:id="2"/>
+    </w:p>
+    <w:p>
+      <w:r>
+        <w:t xml:space="preserve">Als afsluiter van het thema "De geprogrammeerde applicatie" mochten wij een bestaande Java applicatie aanpassen en verbeteren. Door het thema ben ik de vele voordelen van Java in gaan zien. Hierdoor verheugde ik mij zeer op dit project. Mede door mijn groepsleden kon ik deze motivatie het hele project vasthouden. Dit heeft erg geholpen om het project tot een goed einde te brengen. </w:t>
+      </w:r>
+    </w:p>
+    <w:p/>
+    <w:p>
+      <w:r>
+        <w:t>De manier waarop het project was opgezet beviel mij wel. Wij waren een fictief programmeerbedrijf en we kregen de opdracht om de applicatie "Vossen en Konijnen" te verbeteren. Hierbij was het ook de bedoeling een rapport te schrijven over hoe wij te werk zijn gegaan en hoe de applicatie is verbeterd. Deze opzet wekte bij mij het gevoel op dat ik binnen een echt bedrijf bezig was de applicatie voor een echte opdrachtgever te verbeteren. Dit vind ik een groot pluspunt aan deze opzet. Hoewel de samenwerking binnen onze groep anders was dan die binnen een echte bedrijf, vind ik wel dat we goed hebben samengewerkt. Ook ben ik van mening dat we met z'n allen een mooi resultaat kunnen opleveren.</w:t>
+      </w:r>
+    </w:p>
+    <w:p>
+      <w:pPr>
+        <w:pStyle w:val="Heading2"/>
+      </w:pPr>
+      <w:bookmarkStart w:id="3" w:name="_Toc410812354"/>
+      <w:r>
+        <w:t xml:space="preserve">2.3 </w:t>
+      </w:r>
+      <w:r>
+        <w:t>Arjan Elsinga</w:t>
+      </w:r>
       <w:bookmarkEnd w:id="3"/>
     </w:p>
     <w:p>
       <w:r>
-        <w:t xml:space="preserve">Als afsluiter van het thema "De geprogrammeerde applicatie" mochten wij een bestaande Java applicatie aanpassen en verbeteren. Door het thema ben ik de vele voordelen van Java in gaan zien. Hierdoor verheugde ik mij zeer op dit project. Mede door mijn groepsleden kon ik deze motivatie het hele project vasthouden. Dit heeft erg geholpen om het project tot een goed einde te brengen. </w:t>
-      </w:r>
-    </w:p>
-    <w:p/>
-    <w:p>
-      <w:r>
-        <w:t>De manier waarop het project was opgezet beviel mij wel. Wij waren een fictief programmeerbedrijf en we kregen de opdracht om de applicatie "Vossen en Konijnen" te verbeteren. Hierbij was het ook de bedoeling een rapport te schrijven over hoe wij te werk zijn gegaan en hoe de applicatie is verbeterd. Deze opzet wekte bij mij het gevoel op dat ik binnen een echt bedrijf bezig was de applicatie voor een echte opdrachtgever te verbeteren. Dit vind ik een groot pluspunt aan deze opzet. Hoewel de samenwerking binnen onze groep anders was dan die binnen een echte bedrijf, vind ik wel dat we goed hebben samengewerkt. Ook ben ik van mening dat we met z'n allen een mooi resultaat kunnen opleveren.</w:t>
-      </w:r>
-    </w:p>
-    <w:p>
-      <w:pPr>
-        <w:pStyle w:val="Kop2"/>
-      </w:pPr>
-      <w:bookmarkStart w:id="4" w:name="_Toc410812354"/>
-      <w:r>
-        <w:t xml:space="preserve">2.3 </w:t>
-      </w:r>
-      <w:r>
-        <w:t>Arjan Elsinga</w:t>
+        <w:t xml:space="preserve">Dit project was een uitdagend project maar heeft een mooi eindresultaat gekregen. De samenwerking met de groep ging goed. Sommigen zijn wat beter in programmeren dan anderen maar we hebben veel aan elkaar gehad. </w:t>
+      </w:r>
+    </w:p>
+    <w:p>
+      <w:r>
+        <w:t>Het lastigste was het indelen van het onderzoeksrapport. Op het blackboard stond een richtlijn waar de inhoud van het rapport aan moest voldoen. Naar mijn mening klopte deze lijst niet helemaal met wat er eigenlijk nog meer in had moeten staan. Daarom is ons verslag iets anders uitgevallen dan de richtlijnen. Uiteindelijk ben ik tevreden over dit project</w:t>
+      </w:r>
+    </w:p>
+    <w:p>
+      <w:pPr>
+        <w:pStyle w:val="Heading2"/>
+      </w:pPr>
+      <w:bookmarkStart w:id="4" w:name="_Toc410812355"/>
+      <w:r>
+        <w:t xml:space="preserve">2.4 </w:t>
+      </w:r>
+      <w:r>
+        <w:t>Jelle Sikkes</w:t>
       </w:r>
       <w:bookmarkEnd w:id="4"/>
-    </w:p>
-    <w:p>
-      <w:r>
-        <w:t xml:space="preserve">Dit project was een uitdagend project maar heeft een mooi eindresultaat gekregen. De samenwerking met de groep ging goed. Sommigen zijn wat beter in programmeren dan anderen maar we hebben veel aan elkaar gehad. </w:t>
-      </w:r>
-    </w:p>
-    <w:p>
-      <w:r>
-        <w:t xml:space="preserve">Het lastigste was het indelen van het onderzoeksrapport. Op het </w:t>
-      </w:r>
-      <w:proofErr w:type="spellStart"/>
-      <w:r>
-        <w:t>blackboard</w:t>
-      </w:r>
-      <w:proofErr w:type="spellEnd"/>
-      <w:r>
-        <w:t xml:space="preserve"> stond een richtlijn waar de inhoud van het rapport aan moest voldoen. Naar mijn mening klopte deze lijst niet helemaal met wat er eigenlijk nog meer in had moeten staan. Daarom is ons verslag iets anders uitgevallen dan de richtlijnen. Uiteindelijk ben ik tevreden over dit project</w:t>
-      </w:r>
-    </w:p>
-    <w:p>
-      <w:pPr>
-        <w:pStyle w:val="Kop2"/>
-      </w:pPr>
-      <w:bookmarkStart w:id="5" w:name="_Toc410812355"/>
-      <w:r>
-        <w:t xml:space="preserve">2.4 </w:t>
-      </w:r>
-      <w:r>
-        <w:t xml:space="preserve">Jelle </w:t>
-      </w:r>
-      <w:proofErr w:type="spellStart"/>
-      <w:r>
-        <w:t>Sikkes</w:t>
-      </w:r>
-      <w:bookmarkEnd w:id="5"/>
-      <w:proofErr w:type="spellEnd"/>
     </w:p>
     <w:p>
       <w:r>
@@ -1599,23 +1528,7 @@
     </w:p>
     <w:p>
       <w:r>
-        <w:t xml:space="preserve">De moeilijkheden vond ik </w:t>
-      </w:r>
-      <w:proofErr w:type="spellStart"/>
-      <w:r>
-        <w:t>Eclipse</w:t>
-      </w:r>
-      <w:proofErr w:type="spellEnd"/>
-      <w:r>
-        <w:t xml:space="preserve">, dit werkte in het begin een stuk moeilijker dan het wel bekende </w:t>
-      </w:r>
-      <w:proofErr w:type="spellStart"/>
-      <w:r>
-        <w:t>Bleuj</w:t>
-      </w:r>
-      <w:proofErr w:type="spellEnd"/>
-      <w:r>
-        <w:t>.</w:t>
+        <w:t>De moeilijkheden vond ik Eclipse, dit werkte in het begin een stuk moeilijker dan het wel bekende Bleuj.</w:t>
       </w:r>
       <w:r>
         <w:br/>
@@ -1630,15 +1543,34 @@
     <w:p/>
     <w:p>
       <w:pPr>
-        <w:pStyle w:val="Kop2"/>
-      </w:pPr>
-      <w:bookmarkStart w:id="6" w:name="_Toc410812356"/>
+        <w:pStyle w:val="Heading2"/>
+      </w:pPr>
+      <w:bookmarkStart w:id="5" w:name="_Toc410812356"/>
       <w:r>
         <w:t xml:space="preserve">2.5 </w:t>
       </w:r>
       <w:r>
         <w:t>Mark Nijboer</w:t>
       </w:r>
+      <w:bookmarkEnd w:id="5"/>
+    </w:p>
+    <w:p>
+      <w:r>
+        <w:t xml:space="preserve">Tijdens dit project heb ik geleerd hoe je een GUI maakt. Ik heb het al wel eens eerder geprobeerd te werken met een grafische interface maar dat was niet zo complex als deze.  Vooral het deel van de grafieken was uitdagend. Je moet dan zelf kijken hoe je de lijnen en rechthoeken tot een grafiek maakt. </w:t>
+      </w:r>
+    </w:p>
+    <w:p>
+      <w:r>
+        <w:t>Ik vond dat de samenwerking binnen de groep soepel liep. We hadden een goede teamverdeling en iedereen heeft zich aan de afspraken gehouden. Als iemand er niet uit kwam stonden er genoeg mensen klaar die diegene kon helpen.</w:t>
+      </w:r>
+    </w:p>
+    <w:p>
+      <w:r>
+        <w:t>Ik vond het een leuk project en ik ben trots op het resultaat.</w:t>
+      </w:r>
+    </w:p>
+    <w:p>
+      <w:bookmarkStart w:id="6" w:name="_GoBack"/>
       <w:bookmarkEnd w:id="6"/>
     </w:p>
     <w:sectPr>
@@ -2166,15 +2098,15 @@
     <w:lsdException w:name="List Table 6 Colorful Accent 6" w:uiPriority="51"/>
     <w:lsdException w:name="List Table 7 Colorful Accent 6" w:uiPriority="52"/>
   </w:latentStyles>
-  <w:style w:type="paragraph" w:default="1" w:styleId="Standaard">
+  <w:style w:type="paragraph" w:default="1" w:styleId="Normal">
     <w:name w:val="Normal"/>
     <w:qFormat/>
   </w:style>
-  <w:style w:type="paragraph" w:styleId="Kop1">
+  <w:style w:type="paragraph" w:styleId="Heading1">
     <w:name w:val="heading 1"/>
-    <w:basedOn w:val="Standaard"/>
-    <w:next w:val="Standaard"/>
-    <w:link w:val="Kop1Char"/>
+    <w:basedOn w:val="Normal"/>
+    <w:next w:val="Normal"/>
+    <w:link w:val="Heading1Char"/>
     <w:uiPriority w:val="9"/>
     <w:qFormat/>
     <w:rsid w:val="00834163"/>
@@ -2191,11 +2123,11 @@
       <w:szCs w:val="32"/>
     </w:rPr>
   </w:style>
-  <w:style w:type="paragraph" w:styleId="Kop2">
+  <w:style w:type="paragraph" w:styleId="Heading2">
     <w:name w:val="heading 2"/>
-    <w:basedOn w:val="Standaard"/>
-    <w:next w:val="Standaard"/>
-    <w:link w:val="Kop2Char"/>
+    <w:basedOn w:val="Normal"/>
+    <w:next w:val="Normal"/>
+    <w:link w:val="Heading2Char"/>
     <w:uiPriority w:val="9"/>
     <w:unhideWhenUsed/>
     <w:qFormat/>
@@ -2213,13 +2145,13 @@
       <w:szCs w:val="26"/>
     </w:rPr>
   </w:style>
-  <w:style w:type="character" w:default="1" w:styleId="Standaardalinea-lettertype">
+  <w:style w:type="character" w:default="1" w:styleId="DefaultParagraphFont">
     <w:name w:val="Default Paragraph Font"/>
     <w:uiPriority w:val="1"/>
     <w:semiHidden/>
     <w:unhideWhenUsed/>
   </w:style>
-  <w:style w:type="table" w:default="1" w:styleId="Standaardtabel">
+  <w:style w:type="table" w:default="1" w:styleId="TableNormal">
     <w:name w:val="Normal Table"/>
     <w:uiPriority w:val="99"/>
     <w:semiHidden/>
@@ -2234,17 +2166,17 @@
       </w:tblCellMar>
     </w:tblPr>
   </w:style>
-  <w:style w:type="numbering" w:default="1" w:styleId="Geenlijst">
+  <w:style w:type="numbering" w:default="1" w:styleId="NoList">
     <w:name w:val="No List"/>
     <w:uiPriority w:val="99"/>
     <w:semiHidden/>
     <w:unhideWhenUsed/>
   </w:style>
-  <w:style w:type="paragraph" w:styleId="Titel">
+  <w:style w:type="paragraph" w:styleId="Title">
     <w:name w:val="Title"/>
-    <w:basedOn w:val="Standaard"/>
-    <w:next w:val="Standaard"/>
-    <w:link w:val="TitelChar"/>
+    <w:basedOn w:val="Normal"/>
+    <w:next w:val="Normal"/>
+    <w:link w:val="TitleChar"/>
     <w:uiPriority w:val="10"/>
     <w:qFormat/>
     <w:rsid w:val="00834163"/>
@@ -2260,10 +2192,10 @@
       <w:szCs w:val="56"/>
     </w:rPr>
   </w:style>
-  <w:style w:type="character" w:customStyle="1" w:styleId="TitelChar">
-    <w:name w:val="Titel Char"/>
-    <w:basedOn w:val="Standaardalinea-lettertype"/>
-    <w:link w:val="Titel"/>
+  <w:style w:type="character" w:customStyle="1" w:styleId="TitleChar">
+    <w:name w:val="Title Char"/>
+    <w:basedOn w:val="DefaultParagraphFont"/>
+    <w:link w:val="Title"/>
     <w:uiPriority w:val="10"/>
     <w:rsid w:val="00834163"/>
     <w:rPr>
@@ -2274,9 +2206,9 @@
       <w:szCs w:val="56"/>
     </w:rPr>
   </w:style>
-  <w:style w:type="paragraph" w:styleId="Geenafstand">
+  <w:style w:type="paragraph" w:styleId="NoSpacing">
     <w:name w:val="No Spacing"/>
-    <w:link w:val="GeenafstandChar"/>
+    <w:link w:val="NoSpacingChar"/>
     <w:uiPriority w:val="1"/>
     <w:qFormat/>
     <w:rsid w:val="00834163"/>
@@ -2288,10 +2220,10 @@
       <w:lang w:eastAsia="nl-NL"/>
     </w:rPr>
   </w:style>
-  <w:style w:type="character" w:customStyle="1" w:styleId="GeenafstandChar">
-    <w:name w:val="Geen afstand Char"/>
-    <w:basedOn w:val="Standaardalinea-lettertype"/>
-    <w:link w:val="Geenafstand"/>
+  <w:style w:type="character" w:customStyle="1" w:styleId="NoSpacingChar">
+    <w:name w:val="No Spacing Char"/>
+    <w:basedOn w:val="DefaultParagraphFont"/>
+    <w:link w:val="NoSpacing"/>
     <w:uiPriority w:val="1"/>
     <w:rsid w:val="00834163"/>
     <w:rPr>
@@ -2299,10 +2231,10 @@
       <w:lang w:eastAsia="nl-NL"/>
     </w:rPr>
   </w:style>
-  <w:style w:type="character" w:customStyle="1" w:styleId="Kop1Char">
-    <w:name w:val="Kop 1 Char"/>
-    <w:basedOn w:val="Standaardalinea-lettertype"/>
-    <w:link w:val="Kop1"/>
+  <w:style w:type="character" w:customStyle="1" w:styleId="Heading1Char">
+    <w:name w:val="Heading 1 Char"/>
+    <w:basedOn w:val="DefaultParagraphFont"/>
+    <w:link w:val="Heading1"/>
     <w:uiPriority w:val="9"/>
     <w:rsid w:val="00834163"/>
     <w:rPr>
@@ -2312,10 +2244,10 @@
       <w:szCs w:val="32"/>
     </w:rPr>
   </w:style>
-  <w:style w:type="paragraph" w:styleId="Kopvaninhoudsopgave">
+  <w:style w:type="paragraph" w:styleId="TOCHeading">
     <w:name w:val="TOC Heading"/>
-    <w:basedOn w:val="Kop1"/>
-    <w:next w:val="Standaard"/>
+    <w:basedOn w:val="Heading1"/>
+    <w:next w:val="Normal"/>
     <w:uiPriority w:val="39"/>
     <w:unhideWhenUsed/>
     <w:qFormat/>
@@ -2327,10 +2259,10 @@
       <w:lang w:eastAsia="nl-NL"/>
     </w:rPr>
   </w:style>
-  <w:style w:type="paragraph" w:styleId="Inhopg1">
+  <w:style w:type="paragraph" w:styleId="TOC1">
     <w:name w:val="toc 1"/>
-    <w:basedOn w:val="Standaard"/>
-    <w:next w:val="Standaard"/>
+    <w:basedOn w:val="Normal"/>
+    <w:next w:val="Normal"/>
     <w:autoRedefine/>
     <w:uiPriority w:val="39"/>
     <w:unhideWhenUsed/>
@@ -2341,7 +2273,7 @@
   </w:style>
   <w:style w:type="character" w:styleId="Hyperlink">
     <w:name w:val="Hyperlink"/>
-    <w:basedOn w:val="Standaardalinea-lettertype"/>
+    <w:basedOn w:val="DefaultParagraphFont"/>
     <w:uiPriority w:val="99"/>
     <w:unhideWhenUsed/>
     <w:rsid w:val="0010139A"/>
@@ -2350,9 +2282,9 @@
       <w:u w:val="single"/>
     </w:rPr>
   </w:style>
-  <w:style w:type="paragraph" w:styleId="Lijstalinea">
+  <w:style w:type="paragraph" w:styleId="ListParagraph">
     <w:name w:val="List Paragraph"/>
-    <w:basedOn w:val="Standaard"/>
+    <w:basedOn w:val="Normal"/>
     <w:uiPriority w:val="34"/>
     <w:qFormat/>
     <w:rsid w:val="00E804C0"/>
@@ -2361,10 +2293,10 @@
       <w:contextualSpacing/>
     </w:pPr>
   </w:style>
-  <w:style w:type="character" w:customStyle="1" w:styleId="Kop2Char">
-    <w:name w:val="Kop 2 Char"/>
-    <w:basedOn w:val="Standaardalinea-lettertype"/>
-    <w:link w:val="Kop2"/>
+  <w:style w:type="character" w:customStyle="1" w:styleId="Heading2Char">
+    <w:name w:val="Heading 2 Char"/>
+    <w:basedOn w:val="DefaultParagraphFont"/>
+    <w:link w:val="Heading2"/>
     <w:uiPriority w:val="9"/>
     <w:rsid w:val="00E804C0"/>
     <w:rPr>
@@ -2516,6 +2448,7 @@
     <w:rsid w:val="002D78E6"/>
     <w:rsid w:val="007C58CF"/>
     <w:rsid w:val="00920AF8"/>
+    <w:rsid w:val="00E815FD"/>
   </w:rsids>
   <m:mathPr>
     <m:mathFont m:val="Cambria Math"/>
@@ -2928,17 +2861,17 @@
     <w:lsdException w:name="List Table 6 Colorful Accent 6" w:uiPriority="51"/>
     <w:lsdException w:name="List Table 7 Colorful Accent 6" w:uiPriority="52"/>
   </w:latentStyles>
-  <w:style w:type="paragraph" w:default="1" w:styleId="Standaard">
+  <w:style w:type="paragraph" w:default="1" w:styleId="Normal">
     <w:name w:val="Normal"/>
     <w:qFormat/>
   </w:style>
-  <w:style w:type="character" w:default="1" w:styleId="Standaardalinea-lettertype">
+  <w:style w:type="character" w:default="1" w:styleId="DefaultParagraphFont">
     <w:name w:val="Default Paragraph Font"/>
     <w:uiPriority w:val="1"/>
     <w:semiHidden/>
     <w:unhideWhenUsed/>
   </w:style>
-  <w:style w:type="table" w:default="1" w:styleId="Standaardtabel">
+  <w:style w:type="table" w:default="1" w:styleId="TableNormal">
     <w:name w:val="Normal Table"/>
     <w:uiPriority w:val="99"/>
     <w:semiHidden/>
@@ -2953,7 +2886,7 @@
       </w:tblCellMar>
     </w:tblPr>
   </w:style>
-  <w:style w:type="numbering" w:default="1" w:styleId="Geenlijst">
+  <w:style w:type="numbering" w:default="1" w:styleId="NoList">
     <w:name w:val="No List"/>
     <w:uiPriority w:val="99"/>
     <w:semiHidden/>
@@ -3262,7 +3195,7 @@
 </file>
 
 <file path=customXml/itemProps2.xml><?xml version="1.0" encoding="utf-8"?>
-<ds:datastoreItem xmlns:ds="http://schemas.openxmlformats.org/officeDocument/2006/customXml" ds:itemID="{D6698515-AAD9-440F-895C-F06225A156D8}">
+<ds:datastoreItem xmlns:ds="http://schemas.openxmlformats.org/officeDocument/2006/customXml" ds:itemID="{44B985B8-699F-484E-A0DF-3CB7149D07A6}">
   <ds:schemaRefs>
     <ds:schemaRef ds:uri="http://schemas.openxmlformats.org/officeDocument/2006/bibliography"/>
   </ds:schemaRefs>

</xml_diff>